<commit_message>
Inserção de novos prototipos - Dados  e Necessidades
</commit_message>
<xml_diff>
--- a/Documentos - ORPHA/Módulo 01/Documento de Especificação de Casos de Uso/DECU-UC005.docx
+++ b/Documentos - ORPHA/Módulo 01/Documento de Especificação de Casos de Uso/DECU-UC005.docx
@@ -232,7 +232,7 @@
         <w:rPr>
           <w:sz w:val="28"/>
         </w:rPr>
-        <w:t>VERSÃO: 0.2</w:t>
+        <w:t>VERSÃO: 0.3</w:t>
       </w:r>
     </w:p>
     <w:p>
@@ -974,8 +974,176 @@
           </w:p>
         </w:tc>
       </w:tr>
+      <w:tr>
+        <w:tc>
+          <w:tcPr>
+            <w:tcW w:w="856" w:type="dxa"/>
+            <w:tcBorders>
+              <w:top w:val="single" w:sz="2" w:space="0" w:color="000000"/>
+              <w:left w:val="single" w:sz="2" w:space="0" w:color="000000"/>
+              <w:bottom w:val="single" w:sz="2" w:space="0" w:color="000000"/>
+            </w:tcBorders>
+            <w:shd w:val="clear" w:color="auto" w:fill="auto"/>
+            <w:tcMar>
+              <w:top w:w="0" w:type="dxa"/>
+              <w:left w:w="0" w:type="dxa"/>
+              <w:bottom w:w="0" w:type="dxa"/>
+              <w:right w:w="0" w:type="dxa"/>
+            </w:tcMar>
+            <w:vAlign w:val="center"/>
+          </w:tcPr>
+          <w:p>
+            <w:pPr>
+              <w:pStyle w:val="Tabela1"/>
+              <w:ind w:right="105"/>
+              <w:rPr>
+                <w:rFonts w:asciiTheme="minorHAnsi" w:hAnsiTheme="minorHAnsi"/>
+                <w:b w:val="0"/>
+                <w:sz w:val="20"/>
+                <w:szCs w:val="20"/>
+              </w:rPr>
+            </w:pPr>
+            <w:r>
+              <w:rPr>
+                <w:rFonts w:asciiTheme="minorHAnsi" w:hAnsiTheme="minorHAnsi"/>
+                <w:b w:val="0"/>
+                <w:sz w:val="20"/>
+                <w:szCs w:val="20"/>
+              </w:rPr>
+              <w:t>0.3</w:t>
+            </w:r>
+          </w:p>
+        </w:tc>
+        <w:tc>
+          <w:tcPr>
+            <w:tcW w:w="1417" w:type="dxa"/>
+            <w:tcBorders>
+              <w:top w:val="single" w:sz="2" w:space="0" w:color="000000"/>
+              <w:left w:val="single" w:sz="2" w:space="0" w:color="000000"/>
+              <w:bottom w:val="single" w:sz="2" w:space="0" w:color="000000"/>
+            </w:tcBorders>
+            <w:shd w:val="clear" w:color="auto" w:fill="auto"/>
+            <w:tcMar>
+              <w:top w:w="0" w:type="dxa"/>
+              <w:left w:w="0" w:type="dxa"/>
+              <w:bottom w:w="0" w:type="dxa"/>
+              <w:right w:w="0" w:type="dxa"/>
+            </w:tcMar>
+            <w:vAlign w:val="center"/>
+          </w:tcPr>
+          <w:p>
+            <w:pPr>
+              <w:pStyle w:val="Tabela1"/>
+              <w:ind w:right="105"/>
+              <w:rPr>
+                <w:rFonts w:asciiTheme="minorHAnsi" w:hAnsiTheme="minorHAnsi"/>
+                <w:b w:val="0"/>
+                <w:sz w:val="20"/>
+                <w:szCs w:val="20"/>
+              </w:rPr>
+            </w:pPr>
+            <w:r>
+              <w:rPr>
+                <w:rFonts w:asciiTheme="minorHAnsi" w:hAnsiTheme="minorHAnsi"/>
+                <w:b w:val="0"/>
+                <w:sz w:val="20"/>
+                <w:szCs w:val="20"/>
+              </w:rPr>
+              <w:t>30/05/2017</w:t>
+            </w:r>
+          </w:p>
+        </w:tc>
+        <w:tc>
+          <w:tcPr>
+            <w:tcW w:w="2410" w:type="dxa"/>
+            <w:tcBorders>
+              <w:top w:val="single" w:sz="2" w:space="0" w:color="000000"/>
+              <w:left w:val="single" w:sz="2" w:space="0" w:color="000000"/>
+              <w:bottom w:val="single" w:sz="2" w:space="0" w:color="000000"/>
+            </w:tcBorders>
+            <w:shd w:val="clear" w:color="auto" w:fill="auto"/>
+            <w:tcMar>
+              <w:top w:w="0" w:type="dxa"/>
+              <w:left w:w="0" w:type="dxa"/>
+              <w:bottom w:w="0" w:type="dxa"/>
+              <w:right w:w="0" w:type="dxa"/>
+            </w:tcMar>
+            <w:vAlign w:val="center"/>
+          </w:tcPr>
+          <w:p>
+            <w:pPr>
+              <w:pStyle w:val="Tabela1"/>
+              <w:ind w:right="105"/>
+              <w:rPr>
+                <w:rFonts w:asciiTheme="minorHAnsi" w:hAnsiTheme="minorHAnsi"/>
+                <w:b w:val="0"/>
+                <w:sz w:val="20"/>
+                <w:szCs w:val="20"/>
+              </w:rPr>
+            </w:pPr>
+            <w:r>
+              <w:rPr>
+                <w:rFonts w:asciiTheme="minorHAnsi" w:hAnsiTheme="minorHAnsi"/>
+                <w:b w:val="0"/>
+                <w:sz w:val="20"/>
+                <w:szCs w:val="20"/>
+              </w:rPr>
+              <w:t>Marco Aurelio de Lima Alves</w:t>
+            </w:r>
+          </w:p>
+        </w:tc>
+        <w:tc>
+          <w:tcPr>
+            <w:tcW w:w="4575" w:type="dxa"/>
+            <w:tcBorders>
+              <w:top w:val="single" w:sz="2" w:space="0" w:color="000000"/>
+              <w:left w:val="single" w:sz="2" w:space="0" w:color="000000"/>
+              <w:bottom w:val="single" w:sz="2" w:space="0" w:color="000000"/>
+              <w:right w:val="single" w:sz="2" w:space="0" w:color="000000"/>
+            </w:tcBorders>
+            <w:shd w:val="clear" w:color="auto" w:fill="auto"/>
+            <w:tcMar>
+              <w:top w:w="0" w:type="dxa"/>
+              <w:left w:w="0" w:type="dxa"/>
+              <w:bottom w:w="0" w:type="dxa"/>
+              <w:right w:w="0" w:type="dxa"/>
+            </w:tcMar>
+            <w:vAlign w:val="center"/>
+          </w:tcPr>
+          <w:p>
+            <w:pPr>
+              <w:pStyle w:val="Tabela1"/>
+              <w:ind w:right="105"/>
+              <w:rPr>
+                <w:rFonts w:asciiTheme="minorHAnsi" w:hAnsiTheme="minorHAnsi"/>
+                <w:b w:val="0"/>
+                <w:sz w:val="20"/>
+                <w:szCs w:val="20"/>
+              </w:rPr>
+            </w:pPr>
+            <w:r>
+              <w:rPr>
+                <w:rFonts w:asciiTheme="minorHAnsi" w:hAnsiTheme="minorHAnsi"/>
+                <w:b w:val="0"/>
+                <w:sz w:val="20"/>
+                <w:szCs w:val="20"/>
+              </w:rPr>
+              <w:t>Inserção dos protótipos</w:t>
+            </w:r>
+          </w:p>
+        </w:tc>
+      </w:tr>
     </w:tbl>
-    <w:p/>
+    <w:p>
+      <w:pPr>
+        <w:tabs>
+          <w:tab w:val="left" w:pos="7284"/>
+        </w:tabs>
+      </w:pPr>
+      <w:r>
+        <w:tab/>
+      </w:r>
+    </w:p>
     <w:p>
       <w:r>
         <w:br w:type="page"/>
@@ -3034,6 +3202,7 @@
         <w:ind w:left="1276" w:hanging="567"/>
       </w:pPr>
       <w:r>
+        <w:lastRenderedPageBreak/>
         <w:t>O caso de uso retorna ao passo [P2] do fluxo principal</w:t>
       </w:r>
       <w:r>
@@ -3600,18 +3769,127 @@
       <w:pPr>
         <w:ind w:left="708"/>
       </w:pPr>
-      <w:bookmarkStart w:id="50" w:name="_GoBack"/>
-      <w:bookmarkEnd w:id="50"/>
+      <w:r>
+        <w:rPr>
+          <w:noProof/>
+          <w:lang w:eastAsia="pt-BR"/>
+        </w:rPr>
+        <w:drawing>
+          <wp:inline distT="0" distB="0" distL="0" distR="0">
+            <wp:extent cx="5400040" cy="2512060"/>
+            <wp:effectExtent l="0" t="0" r="0" b="2540"/>
+            <wp:docPr id="1" name="Imagem 1"/>
+            <wp:cNvGraphicFramePr>
+              <a:graphicFrameLocks xmlns:a="http://schemas.openxmlformats.org/drawingml/2006/main" noChangeAspect="1"/>
+            </wp:cNvGraphicFramePr>
+            <a:graphic xmlns:a="http://schemas.openxmlformats.org/drawingml/2006/main">
+              <a:graphicData uri="http://schemas.openxmlformats.org/drawingml/2006/picture">
+                <pic:pic xmlns:pic="http://schemas.openxmlformats.org/drawingml/2006/picture">
+                  <pic:nvPicPr>
+                    <pic:cNvPr id="1" name="OpcoesPIA.png"/>
+                    <pic:cNvPicPr/>
+                  </pic:nvPicPr>
+                  <pic:blipFill>
+                    <a:blip r:embed="rId8" cstate="print">
+                      <a:extLst>
+                        <a:ext uri="{28A0092B-C50C-407E-A947-70E740481C1C}">
+                          <a14:useLocalDpi xmlns:a14="http://schemas.microsoft.com/office/drawing/2010/main" val="0"/>
+                        </a:ext>
+                      </a:extLst>
+                    </a:blip>
+                    <a:stretch>
+                      <a:fillRect/>
+                    </a:stretch>
+                  </pic:blipFill>
+                  <pic:spPr>
+                    <a:xfrm>
+                      <a:off x="0" y="0"/>
+                      <a:ext cx="5400040" cy="2512060"/>
+                    </a:xfrm>
+                    <a:prstGeom prst="rect">
+                      <a:avLst/>
+                    </a:prstGeom>
+                  </pic:spPr>
+                </pic:pic>
+              </a:graphicData>
+            </a:graphic>
+          </wp:inline>
+        </w:drawing>
+      </w:r>
+    </w:p>
+    <w:p>
+      <w:r>
+        <w:tab/>
+      </w:r>
+    </w:p>
+    <w:p>
+      <w:r>
+        <w:rPr>
+          <w:noProof/>
+          <w:lang w:eastAsia="pt-BR"/>
+        </w:rPr>
+        <w:lastRenderedPageBreak/>
+        <w:drawing>
+          <wp:inline distT="0" distB="0" distL="0" distR="0">
+            <wp:extent cx="5400040" cy="3402330"/>
+            <wp:effectExtent l="0" t="0" r="0" b="7620"/>
+            <wp:docPr id="2" name="Imagem 2"/>
+            <wp:cNvGraphicFramePr>
+              <a:graphicFrameLocks xmlns:a="http://schemas.openxmlformats.org/drawingml/2006/main" noChangeAspect="1"/>
+            </wp:cNvGraphicFramePr>
+            <a:graphic xmlns:a="http://schemas.openxmlformats.org/drawingml/2006/main">
+              <a:graphicData uri="http://schemas.openxmlformats.org/drawingml/2006/picture">
+                <pic:pic xmlns:pic="http://schemas.openxmlformats.org/drawingml/2006/picture">
+                  <pic:nvPicPr>
+                    <pic:cNvPr id="2" name="DadosNecessidades1ABA.png"/>
+                    <pic:cNvPicPr/>
+                  </pic:nvPicPr>
+                  <pic:blipFill>
+                    <a:blip r:embed="rId9" cstate="print">
+                      <a:extLst>
+                        <a:ext uri="{28A0092B-C50C-407E-A947-70E740481C1C}">
+                          <a14:useLocalDpi xmlns:a14="http://schemas.microsoft.com/office/drawing/2010/main" val="0"/>
+                        </a:ext>
+                      </a:extLst>
+                    </a:blip>
+                    <a:stretch>
+                      <a:fillRect/>
+                    </a:stretch>
+                  </pic:blipFill>
+                  <pic:spPr>
+                    <a:xfrm>
+                      <a:off x="0" y="0"/>
+                      <a:ext cx="5400040" cy="3402330"/>
+                    </a:xfrm>
+                    <a:prstGeom prst="rect">
+                      <a:avLst/>
+                    </a:prstGeom>
+                  </pic:spPr>
+                </pic:pic>
+              </a:graphicData>
+            </a:graphic>
+          </wp:inline>
+        </w:drawing>
+      </w:r>
     </w:p>
     <w:p>
       <w:pPr>
-        <w:jc w:val="center"/>
+        <w:ind w:firstLine="360"/>
+        <w:rPr>
+          <w:b/>
+          <w:sz w:val="20"/>
+        </w:rPr>
       </w:pPr>
-      <w:r>
-        <w:t>[PROTÓTIPO]</w:t>
-      </w:r>
     </w:p>
-    <w:p/>
+    <w:p>
+      <w:pPr>
+        <w:ind w:firstLine="360"/>
+        <w:rPr>
+          <w:b/>
+          <w:sz w:val="20"/>
+        </w:rPr>
+      </w:pPr>
+    </w:p>
     <w:p>
       <w:pPr>
         <w:ind w:firstLine="360"/>
@@ -4558,7 +4836,6 @@
                 <w:sz w:val="20"/>
                 <w:szCs w:val="16"/>
               </w:rPr>
-              <w:lastRenderedPageBreak/>
               <w:t>CPF</w:t>
             </w:r>
           </w:p>
@@ -4957,6 +5234,7 @@
                 <w:sz w:val="20"/>
                 <w:szCs w:val="16"/>
               </w:rPr>
+              <w:lastRenderedPageBreak/>
               <w:t>Nº Título Eleitoral</w:t>
             </w:r>
           </w:p>
@@ -6548,6 +6826,95 @@
         </w:tc>
       </w:tr>
     </w:tbl>
+    <w:p>
+      <w:pPr>
+        <w:ind w:firstLine="426"/>
+        <w:rPr>
+          <w:b/>
+        </w:rPr>
+      </w:pPr>
+    </w:p>
+    <w:p>
+      <w:pPr>
+        <w:ind w:firstLine="426"/>
+        <w:rPr>
+          <w:b/>
+        </w:rPr>
+      </w:pPr>
+      <w:r>
+        <w:rPr>
+          <w:b/>
+          <w:noProof/>
+          <w:lang w:eastAsia="pt-BR"/>
+        </w:rPr>
+        <w:lastRenderedPageBreak/>
+        <w:drawing>
+          <wp:inline distT="0" distB="0" distL="0" distR="0">
+            <wp:extent cx="5400040" cy="3787140"/>
+            <wp:effectExtent l="0" t="0" r="0" b="3810"/>
+            <wp:docPr id="3" name="Imagem 3"/>
+            <wp:cNvGraphicFramePr>
+              <a:graphicFrameLocks xmlns:a="http://schemas.openxmlformats.org/drawingml/2006/main" noChangeAspect="1"/>
+            </wp:cNvGraphicFramePr>
+            <a:graphic xmlns:a="http://schemas.openxmlformats.org/drawingml/2006/main">
+              <a:graphicData uri="http://schemas.openxmlformats.org/drawingml/2006/picture">
+                <pic:pic xmlns:pic="http://schemas.openxmlformats.org/drawingml/2006/picture">
+                  <pic:nvPicPr>
+                    <pic:cNvPr id="3" name="DadosNecessidades2ABA.png"/>
+                    <pic:cNvPicPr/>
+                  </pic:nvPicPr>
+                  <pic:blipFill>
+                    <a:blip r:embed="rId10" cstate="print">
+                      <a:extLst>
+                        <a:ext uri="{28A0092B-C50C-407E-A947-70E740481C1C}">
+                          <a14:useLocalDpi xmlns:a14="http://schemas.microsoft.com/office/drawing/2010/main" val="0"/>
+                        </a:ext>
+                      </a:extLst>
+                    </a:blip>
+                    <a:stretch>
+                      <a:fillRect/>
+                    </a:stretch>
+                  </pic:blipFill>
+                  <pic:spPr>
+                    <a:xfrm>
+                      <a:off x="0" y="0"/>
+                      <a:ext cx="5400040" cy="3787140"/>
+                    </a:xfrm>
+                    <a:prstGeom prst="rect">
+                      <a:avLst/>
+                    </a:prstGeom>
+                  </pic:spPr>
+                </pic:pic>
+              </a:graphicData>
+            </a:graphic>
+          </wp:inline>
+        </w:drawing>
+      </w:r>
+    </w:p>
+    <w:p>
+      <w:pPr>
+        <w:ind w:firstLine="426"/>
+        <w:rPr>
+          <w:b/>
+        </w:rPr>
+      </w:pPr>
+    </w:p>
+    <w:p>
+      <w:pPr>
+        <w:ind w:firstLine="426"/>
+        <w:rPr>
+          <w:b/>
+        </w:rPr>
+      </w:pPr>
+    </w:p>
+    <w:p>
+      <w:pPr>
+        <w:ind w:firstLine="426"/>
+        <w:rPr>
+          <w:b/>
+        </w:rPr>
+      </w:pPr>
+    </w:p>
     <w:p>
       <w:pPr>
         <w:ind w:firstLine="426"/>
@@ -6637,7 +7004,6 @@
                 <w:szCs w:val="20"/>
                 <w:lang w:eastAsia="en-US"/>
               </w:rPr>
-              <w:lastRenderedPageBreak/>
               <w:t>Campo</w:t>
             </w:r>
           </w:p>
@@ -7531,7 +7897,16 @@
                 <w:sz w:val="20"/>
                 <w:szCs w:val="16"/>
               </w:rPr>
-              <w:t>Campo no qual será inserido a necessidade de atendimento de nutrição</w:t>
+              <w:t xml:space="preserve">Campo no qual será inserido a necessidade de </w:t>
+            </w:r>
+            <w:r>
+              <w:rPr>
+                <w:rFonts w:asciiTheme="minorHAnsi" w:hAnsiTheme="minorHAnsi" w:cs="Arial"/>
+                <w:sz w:val="20"/>
+                <w:szCs w:val="16"/>
+              </w:rPr>
+              <w:lastRenderedPageBreak/>
+              <w:t>atendimento de nutrição</w:t>
             </w:r>
           </w:p>
         </w:tc>
@@ -7562,6 +7937,7 @@
                 <w:sz w:val="20"/>
                 <w:szCs w:val="16"/>
               </w:rPr>
+              <w:lastRenderedPageBreak/>
               <w:t>Caixa de Seleção</w:t>
             </w:r>
           </w:p>
@@ -7596,6 +7972,7 @@
                 <w:sz w:val="20"/>
                 <w:szCs w:val="16"/>
               </w:rPr>
+              <w:lastRenderedPageBreak/>
               <w:t>N/A</w:t>
             </w:r>
           </w:p>
@@ -7630,6 +8007,7 @@
                 <w:sz w:val="20"/>
                 <w:szCs w:val="16"/>
               </w:rPr>
+              <w:lastRenderedPageBreak/>
               <w:t>Sim</w:t>
             </w:r>
           </w:p>
@@ -7664,6 +8042,7 @@
                 <w:sz w:val="20"/>
                 <w:szCs w:val="16"/>
               </w:rPr>
+              <w:lastRenderedPageBreak/>
               <w:t>Sim</w:t>
             </w:r>
           </w:p>
@@ -7701,6 +8080,7 @@
                 <w:szCs w:val="16"/>
                 <w:lang w:eastAsia="zh-CN"/>
               </w:rPr>
+              <w:lastRenderedPageBreak/>
               <w:t>- Sim</w:t>
             </w:r>
           </w:p>
@@ -7745,7 +8125,14 @@
               <w:rPr>
                 <w:szCs w:val="16"/>
               </w:rPr>
-              <w:t xml:space="preserve">- Caso o usuário não preencha este campo obrigatório o sistema retorna a mensagem [MSG002] </w:t>
+              <w:t xml:space="preserve">- Caso o usuário não preencha este </w:t>
+            </w:r>
+            <w:r>
+              <w:rPr>
+                <w:szCs w:val="16"/>
+              </w:rPr>
+              <w:lastRenderedPageBreak/>
+              <w:t xml:space="preserve">campo obrigatório o sistema retorna a mensagem [MSG002] </w:t>
             </w:r>
           </w:p>
         </w:tc>
@@ -7781,6 +8168,7 @@
                 <w:sz w:val="20"/>
                 <w:szCs w:val="16"/>
               </w:rPr>
+              <w:lastRenderedPageBreak/>
               <w:t>Odontologia</w:t>
             </w:r>
           </w:p>
@@ -8652,16 +9040,7 @@
                 <w:sz w:val="20"/>
                 <w:szCs w:val="16"/>
               </w:rPr>
-              <w:t xml:space="preserve">Campo no qual será inserido a necessidade de </w:t>
-            </w:r>
-            <w:r>
-              <w:rPr>
-                <w:rFonts w:asciiTheme="minorHAnsi" w:hAnsiTheme="minorHAnsi" w:cs="Arial"/>
-                <w:sz w:val="20"/>
-                <w:szCs w:val="16"/>
-              </w:rPr>
-              <w:lastRenderedPageBreak/>
-              <w:t>atendimento de psiquiatria</w:t>
+              <w:t>Campo no qual será inserido a necessidade de atendimento de psiquiatria</w:t>
             </w:r>
           </w:p>
         </w:tc>
@@ -8692,7 +9071,6 @@
                 <w:sz w:val="20"/>
                 <w:szCs w:val="16"/>
               </w:rPr>
-              <w:lastRenderedPageBreak/>
               <w:t>Caixa de Seleção</w:t>
             </w:r>
           </w:p>
@@ -8875,14 +9253,7 @@
               <w:rPr>
                 <w:szCs w:val="16"/>
               </w:rPr>
-              <w:t xml:space="preserve">- Caso o usuário não preencha este campo obrigatório o </w:t>
-            </w:r>
-            <w:r>
-              <w:rPr>
-                <w:szCs w:val="16"/>
-              </w:rPr>
-              <w:lastRenderedPageBreak/>
-              <w:t xml:space="preserve">sistema retorna a mensagem [MSG002] </w:t>
+              <w:t xml:space="preserve">- Caso o usuário não preencha este campo obrigatório o sistema retorna a mensagem [MSG002] </w:t>
             </w:r>
           </w:p>
         </w:tc>
@@ -8918,7 +9289,6 @@
                 <w:sz w:val="20"/>
                 <w:szCs w:val="16"/>
               </w:rPr>
-              <w:lastRenderedPageBreak/>
               <w:t>Serviço Social</w:t>
             </w:r>
           </w:p>
@@ -9489,6 +9859,7 @@
                 <w:sz w:val="20"/>
                 <w:szCs w:val="16"/>
               </w:rPr>
+              <w:lastRenderedPageBreak/>
               <w:t>Musicoterapia</w:t>
             </w:r>
           </w:p>
@@ -10487,6 +10858,91 @@
         </w:tc>
       </w:tr>
     </w:tbl>
+    <w:p>
+      <w:pPr>
+        <w:rPr>
+          <w:b/>
+        </w:rPr>
+      </w:pPr>
+    </w:p>
+    <w:p>
+      <w:pPr>
+        <w:rPr>
+          <w:b/>
+        </w:rPr>
+      </w:pPr>
+    </w:p>
+    <w:p>
+      <w:pPr>
+        <w:rPr>
+          <w:b/>
+        </w:rPr>
+      </w:pPr>
+      <w:r>
+        <w:rPr>
+          <w:b/>
+          <w:noProof/>
+          <w:lang w:eastAsia="pt-BR"/>
+        </w:rPr>
+        <w:drawing>
+          <wp:inline distT="0" distB="0" distL="0" distR="0">
+            <wp:extent cx="6071191" cy="3008630"/>
+            <wp:effectExtent l="0" t="0" r="6350" b="1270"/>
+            <wp:docPr id="4" name="Imagem 4"/>
+            <wp:cNvGraphicFramePr>
+              <a:graphicFrameLocks xmlns:a="http://schemas.openxmlformats.org/drawingml/2006/main" noChangeAspect="1"/>
+            </wp:cNvGraphicFramePr>
+            <a:graphic xmlns:a="http://schemas.openxmlformats.org/drawingml/2006/main">
+              <a:graphicData uri="http://schemas.openxmlformats.org/drawingml/2006/picture">
+                <pic:pic xmlns:pic="http://schemas.openxmlformats.org/drawingml/2006/picture">
+                  <pic:nvPicPr>
+                    <pic:cNvPr id="4" name="DadosNecessidades3ABA.png"/>
+                    <pic:cNvPicPr/>
+                  </pic:nvPicPr>
+                  <pic:blipFill>
+                    <a:blip r:embed="rId11">
+                      <a:extLst>
+                        <a:ext uri="{28A0092B-C50C-407E-A947-70E740481C1C}">
+                          <a14:useLocalDpi xmlns:a14="http://schemas.microsoft.com/office/drawing/2010/main" val="0"/>
+                        </a:ext>
+                      </a:extLst>
+                    </a:blip>
+                    <a:stretch>
+                      <a:fillRect/>
+                    </a:stretch>
+                  </pic:blipFill>
+                  <pic:spPr>
+                    <a:xfrm>
+                      <a:off x="0" y="0"/>
+                      <a:ext cx="6084263" cy="3015108"/>
+                    </a:xfrm>
+                    <a:prstGeom prst="rect">
+                      <a:avLst/>
+                    </a:prstGeom>
+                  </pic:spPr>
+                </pic:pic>
+              </a:graphicData>
+            </a:graphic>
+          </wp:inline>
+        </w:drawing>
+      </w:r>
+    </w:p>
+    <w:p>
+      <w:pPr>
+        <w:ind w:firstLine="426"/>
+        <w:rPr>
+          <w:b/>
+        </w:rPr>
+      </w:pPr>
+    </w:p>
+    <w:p>
+      <w:pPr>
+        <w:ind w:firstLine="426"/>
+        <w:rPr>
+          <w:b/>
+        </w:rPr>
+      </w:pPr>
+    </w:p>
     <w:p>
       <w:pPr>
         <w:ind w:firstLine="426"/>
@@ -10508,6 +10964,7 @@
           <w:b/>
           <w:sz w:val="20"/>
         </w:rPr>
+        <w:lastRenderedPageBreak/>
         <w:t>Definição dos Campos (3ª Aba – Rede de apoio)</w:t>
       </w:r>
     </w:p>
@@ -10885,7 +11342,6 @@
                 <w:sz w:val="20"/>
                 <w:szCs w:val="16"/>
               </w:rPr>
-              <w:lastRenderedPageBreak/>
               <w:t>Equipamentos – CRAS/CREAS</w:t>
             </w:r>
           </w:p>
@@ -12922,6 +13378,62 @@
           <w:b/>
         </w:rPr>
       </w:pPr>
+    </w:p>
+    <w:p>
+      <w:pPr>
+        <w:rPr>
+          <w:b/>
+        </w:rPr>
+      </w:pPr>
+      <w:r>
+        <w:rPr>
+          <w:b/>
+          <w:noProof/>
+          <w:lang w:eastAsia="pt-BR"/>
+        </w:rPr>
+        <w:lastRenderedPageBreak/>
+        <w:drawing>
+          <wp:inline distT="0" distB="0" distL="0" distR="0">
+            <wp:extent cx="5451635" cy="2232837"/>
+            <wp:effectExtent l="0" t="0" r="0" b="0"/>
+            <wp:docPr id="5" name="Imagem 5"/>
+            <wp:cNvGraphicFramePr>
+              <a:graphicFrameLocks xmlns:a="http://schemas.openxmlformats.org/drawingml/2006/main" noChangeAspect="1"/>
+            </wp:cNvGraphicFramePr>
+            <a:graphic xmlns:a="http://schemas.openxmlformats.org/drawingml/2006/main">
+              <a:graphicData uri="http://schemas.openxmlformats.org/drawingml/2006/picture">
+                <pic:pic xmlns:pic="http://schemas.openxmlformats.org/drawingml/2006/picture">
+                  <pic:nvPicPr>
+                    <pic:cNvPr id="5" name="DadosNecessidades4ABA.png"/>
+                    <pic:cNvPicPr/>
+                  </pic:nvPicPr>
+                  <pic:blipFill>
+                    <a:blip r:embed="rId12" cstate="print">
+                      <a:extLst>
+                        <a:ext uri="{28A0092B-C50C-407E-A947-70E740481C1C}">
+                          <a14:useLocalDpi xmlns:a14="http://schemas.microsoft.com/office/drawing/2010/main" val="0"/>
+                        </a:ext>
+                      </a:extLst>
+                    </a:blip>
+                    <a:stretch>
+                      <a:fillRect/>
+                    </a:stretch>
+                  </pic:blipFill>
+                  <pic:spPr>
+                    <a:xfrm>
+                      <a:off x="0" y="0"/>
+                      <a:ext cx="5470778" cy="2240678"/>
+                    </a:xfrm>
+                    <a:prstGeom prst="rect">
+                      <a:avLst/>
+                    </a:prstGeom>
+                  </pic:spPr>
+                </pic:pic>
+              </a:graphicData>
+            </a:graphic>
+          </wp:inline>
+        </w:drawing>
+      </w:r>
     </w:p>
     <w:p>
       <w:pPr>
@@ -13619,7 +14131,6 @@
                 <w:rFonts w:asciiTheme="minorHAnsi" w:hAnsiTheme="minorHAnsi"/>
                 <w:szCs w:val="16"/>
               </w:rPr>
-              <w:lastRenderedPageBreak/>
               <w:t>- Ao marcar “Sim” será disponibilizado um campo para que o usuário informe mais detalhes.</w:t>
             </w:r>
           </w:p>
@@ -13656,7 +14167,6 @@
                 <w:sz w:val="20"/>
                 <w:szCs w:val="16"/>
               </w:rPr>
-              <w:lastRenderedPageBreak/>
               <w:t>Curso Profissionalizante</w:t>
             </w:r>
           </w:p>
@@ -14325,6 +14835,7 @@
                 <w:sz w:val="20"/>
                 <w:szCs w:val="16"/>
               </w:rPr>
+              <w:lastRenderedPageBreak/>
               <w:t>Atividades culturais</w:t>
             </w:r>
           </w:p>
@@ -15238,6 +15749,61 @@
           <w:b/>
         </w:rPr>
       </w:pPr>
+    </w:p>
+    <w:p>
+      <w:pPr>
+        <w:rPr>
+          <w:b/>
+        </w:rPr>
+      </w:pPr>
+      <w:r>
+        <w:rPr>
+          <w:b/>
+          <w:noProof/>
+          <w:lang w:eastAsia="pt-BR"/>
+        </w:rPr>
+        <w:drawing>
+          <wp:inline distT="0" distB="0" distL="0" distR="0">
+            <wp:extent cx="5845971" cy="3261892"/>
+            <wp:effectExtent l="0" t="0" r="2540" b="0"/>
+            <wp:docPr id="6" name="Imagem 6"/>
+            <wp:cNvGraphicFramePr>
+              <a:graphicFrameLocks xmlns:a="http://schemas.openxmlformats.org/drawingml/2006/main" noChangeAspect="1"/>
+            </wp:cNvGraphicFramePr>
+            <a:graphic xmlns:a="http://schemas.openxmlformats.org/drawingml/2006/main">
+              <a:graphicData uri="http://schemas.openxmlformats.org/drawingml/2006/picture">
+                <pic:pic xmlns:pic="http://schemas.openxmlformats.org/drawingml/2006/picture">
+                  <pic:nvPicPr>
+                    <pic:cNvPr id="6" name="DadosNecessidades5ABA.png"/>
+                    <pic:cNvPicPr/>
+                  </pic:nvPicPr>
+                  <pic:blipFill>
+                    <a:blip r:embed="rId13">
+                      <a:extLst>
+                        <a:ext uri="{28A0092B-C50C-407E-A947-70E740481C1C}">
+                          <a14:useLocalDpi xmlns:a14="http://schemas.microsoft.com/office/drawing/2010/main" val="0"/>
+                        </a:ext>
+                      </a:extLst>
+                    </a:blip>
+                    <a:stretch>
+                      <a:fillRect/>
+                    </a:stretch>
+                  </pic:blipFill>
+                  <pic:spPr>
+                    <a:xfrm>
+                      <a:off x="0" y="0"/>
+                      <a:ext cx="5878693" cy="3280150"/>
+                    </a:xfrm>
+                    <a:prstGeom prst="rect">
+                      <a:avLst/>
+                    </a:prstGeom>
+                  </pic:spPr>
+                </pic:pic>
+              </a:graphicData>
+            </a:graphic>
+          </wp:inline>
+        </w:drawing>
+      </w:r>
     </w:p>
     <w:p>
       <w:pPr>
@@ -15637,6 +16203,7 @@
                 <w:sz w:val="20"/>
                 <w:szCs w:val="16"/>
               </w:rPr>
+              <w:lastRenderedPageBreak/>
               <w:t>Médico</w:t>
             </w:r>
           </w:p>
@@ -16972,7 +17539,6 @@
                 <w:sz w:val="20"/>
                 <w:szCs w:val="16"/>
               </w:rPr>
-              <w:lastRenderedPageBreak/>
               <w:t>Psiquiatria</w:t>
             </w:r>
           </w:p>
@@ -17277,6 +17843,7 @@
                 <w:rFonts w:asciiTheme="minorHAnsi" w:hAnsiTheme="minorHAnsi"/>
                 <w:szCs w:val="16"/>
               </w:rPr>
+              <w:lastRenderedPageBreak/>
               <w:t>- Ao marcar “Continuar” será disponibilizado um campo para que o usuário informe mais detalhes.</w:t>
             </w:r>
           </w:p>
@@ -17313,6 +17880,7 @@
                 <w:sz w:val="20"/>
                 <w:szCs w:val="16"/>
               </w:rPr>
+              <w:lastRenderedPageBreak/>
               <w:t>Serviço Social</w:t>
             </w:r>
           </w:p>
@@ -18595,6 +19163,79 @@
         </w:tc>
       </w:tr>
     </w:tbl>
+    <w:p>
+      <w:pPr>
+        <w:ind w:firstLine="426"/>
+        <w:rPr>
+          <w:b/>
+        </w:rPr>
+      </w:pPr>
+    </w:p>
+    <w:p>
+      <w:pPr>
+        <w:ind w:firstLine="426"/>
+        <w:rPr>
+          <w:b/>
+        </w:rPr>
+      </w:pPr>
+    </w:p>
+    <w:p>
+      <w:pPr>
+        <w:ind w:firstLine="426"/>
+        <w:rPr>
+          <w:b/>
+        </w:rPr>
+      </w:pPr>
+      <w:r>
+        <w:rPr>
+          <w:b/>
+          <w:noProof/>
+          <w:lang w:eastAsia="pt-BR"/>
+        </w:rPr>
+        <w:lastRenderedPageBreak/>
+        <w:drawing>
+          <wp:inline distT="0" distB="0" distL="0" distR="0">
+            <wp:extent cx="5400040" cy="2520315"/>
+            <wp:effectExtent l="0" t="0" r="0" b="0"/>
+            <wp:docPr id="7" name="Imagem 7"/>
+            <wp:cNvGraphicFramePr>
+              <a:graphicFrameLocks xmlns:a="http://schemas.openxmlformats.org/drawingml/2006/main" noChangeAspect="1"/>
+            </wp:cNvGraphicFramePr>
+            <a:graphic xmlns:a="http://schemas.openxmlformats.org/drawingml/2006/main">
+              <a:graphicData uri="http://schemas.openxmlformats.org/drawingml/2006/picture">
+                <pic:pic xmlns:pic="http://schemas.openxmlformats.org/drawingml/2006/picture">
+                  <pic:nvPicPr>
+                    <pic:cNvPr id="7" name="DadosNecessidades6ABA.png"/>
+                    <pic:cNvPicPr/>
+                  </pic:nvPicPr>
+                  <pic:blipFill>
+                    <a:blip r:embed="rId14" cstate="print">
+                      <a:extLst>
+                        <a:ext uri="{28A0092B-C50C-407E-A947-70E740481C1C}">
+                          <a14:useLocalDpi xmlns:a14="http://schemas.microsoft.com/office/drawing/2010/main" val="0"/>
+                        </a:ext>
+                      </a:extLst>
+                    </a:blip>
+                    <a:stretch>
+                      <a:fillRect/>
+                    </a:stretch>
+                  </pic:blipFill>
+                  <pic:spPr>
+                    <a:xfrm>
+                      <a:off x="0" y="0"/>
+                      <a:ext cx="5400040" cy="2520315"/>
+                    </a:xfrm>
+                    <a:prstGeom prst="rect">
+                      <a:avLst/>
+                    </a:prstGeom>
+                  </pic:spPr>
+                </pic:pic>
+              </a:graphicData>
+            </a:graphic>
+          </wp:inline>
+        </w:drawing>
+      </w:r>
+    </w:p>
     <w:p>
       <w:pPr>
         <w:ind w:firstLine="426"/>
@@ -18616,7 +19257,6 @@
           <w:b/>
           <w:sz w:val="20"/>
         </w:rPr>
-        <w:lastRenderedPageBreak/>
         <w:t>Definição dos Campos (6ª Aba – Religiosidade)</w:t>
       </w:r>
     </w:p>
@@ -20249,7 +20889,15 @@
                 <w:sz w:val="20"/>
                 <w:szCs w:val="20"/>
               </w:rPr>
-              <w:t xml:space="preserve">A opção “Salvar” irá aparecer apenas na última aba das categorias dos formulários. </w:t>
+              <w:t xml:space="preserve">A opção “Salvar” irá aparecer apenas na última aba das </w:t>
+            </w:r>
+            <w:r>
+              <w:rPr>
+                <w:sz w:val="20"/>
+                <w:szCs w:val="20"/>
+              </w:rPr>
+              <w:lastRenderedPageBreak/>
+              <w:t xml:space="preserve">categorias dos formulários. </w:t>
             </w:r>
           </w:p>
         </w:tc>
@@ -20274,6 +20922,7 @@
                 <w:sz w:val="20"/>
                 <w:szCs w:val="20"/>
               </w:rPr>
+              <w:lastRenderedPageBreak/>
               <w:t>Cancelar</w:t>
             </w:r>
           </w:p>
@@ -20380,7 +21029,7 @@
           <w:szCs w:val="24"/>
         </w:rPr>
       </w:pPr>
-      <w:bookmarkStart w:id="51" w:name="_Toc477189273"/>
+      <w:bookmarkStart w:id="50" w:name="_Toc477189273"/>
       <w:r>
         <w:rPr>
           <w:rFonts w:asciiTheme="minorHAnsi" w:hAnsiTheme="minorHAnsi" w:cstheme="minorHAnsi"/>
@@ -20401,7 +21050,7 @@
         </w:rPr>
         <w:t>Dados e Necessidades</w:t>
       </w:r>
-      <w:bookmarkEnd w:id="51"/>
+      <w:bookmarkEnd w:id="50"/>
     </w:p>
     <w:p>
       <w:pPr>
@@ -20806,7 +21455,6 @@
                 <w:sz w:val="20"/>
                 <w:szCs w:val="16"/>
               </w:rPr>
-              <w:lastRenderedPageBreak/>
               <w:t>Certidão de Nascimento</w:t>
             </w:r>
           </w:p>
@@ -22040,7 +22688,16 @@
                 <w:sz w:val="20"/>
                 <w:szCs w:val="16"/>
               </w:rPr>
-              <w:t>Campo no qual será alterado o número da carteira de trabalho</w:t>
+              <w:t xml:space="preserve">Campo no qual será alterado o número da </w:t>
+            </w:r>
+            <w:r>
+              <w:rPr>
+                <w:rFonts w:asciiTheme="minorHAnsi" w:hAnsiTheme="minorHAnsi" w:cs="Arial"/>
+                <w:sz w:val="20"/>
+                <w:szCs w:val="16"/>
+              </w:rPr>
+              <w:lastRenderedPageBreak/>
+              <w:t>carteira de trabalho</w:t>
             </w:r>
           </w:p>
         </w:tc>
@@ -22071,6 +22728,7 @@
                 <w:sz w:val="20"/>
                 <w:szCs w:val="16"/>
               </w:rPr>
+              <w:lastRenderedPageBreak/>
               <w:t>Campo de Texto</w:t>
             </w:r>
           </w:p>
@@ -22820,7 +23478,6 @@
                 <w:sz w:val="20"/>
                 <w:szCs w:val="16"/>
               </w:rPr>
-              <w:lastRenderedPageBreak/>
               <w:t>Declaração Escolar</w:t>
             </w:r>
           </w:p>
@@ -24637,6 +25294,7 @@
                 <w:sz w:val="20"/>
                 <w:szCs w:val="16"/>
               </w:rPr>
+              <w:lastRenderedPageBreak/>
               <w:t>Odontologia</w:t>
             </w:r>
           </w:p>
@@ -25229,7 +25887,6 @@
                 <w:sz w:val="20"/>
                 <w:szCs w:val="16"/>
               </w:rPr>
-              <w:lastRenderedPageBreak/>
               <w:t>Psicologia</w:t>
             </w:r>
           </w:p>
@@ -26206,7 +26863,17 @@
                 <w:sz w:val="20"/>
                 <w:szCs w:val="16"/>
               </w:rPr>
-              <w:t>Caixa de Seleção</w:t>
+              <w:t>Caixa de Seleç</w:t>
+            </w:r>
+            <w:bookmarkStart w:id="51" w:name="_GoBack"/>
+            <w:bookmarkEnd w:id="51"/>
+            <w:r>
+              <w:rPr>
+                <w:rFonts w:asciiTheme="minorHAnsi" w:hAnsiTheme="minorHAnsi" w:cs="Arial"/>
+                <w:sz w:val="20"/>
+                <w:szCs w:val="16"/>
+              </w:rPr>
+              <w:t>ão</w:t>
             </w:r>
           </w:p>
         </w:tc>
@@ -26684,7 +27351,14 @@
               <w:rPr>
                 <w:szCs w:val="16"/>
               </w:rPr>
-              <w:t xml:space="preserve">- Caso o usuário não preencha este campo obrigatório o sistema retorna a mensagem [MSG002] </w:t>
+              <w:t xml:space="preserve">- Caso o usuário não preencha este campo obrigatório o sistema retorna a </w:t>
+            </w:r>
+            <w:r>
+              <w:rPr>
+                <w:szCs w:val="16"/>
+              </w:rPr>
+              <w:lastRenderedPageBreak/>
+              <w:t xml:space="preserve">mensagem [MSG002] </w:t>
             </w:r>
           </w:p>
         </w:tc>
@@ -26720,6 +27394,7 @@
                 <w:sz w:val="20"/>
                 <w:szCs w:val="16"/>
               </w:rPr>
+              <w:lastRenderedPageBreak/>
               <w:t>Ter. Ocupacional</w:t>
             </w:r>
           </w:p>
@@ -27232,7 +27907,6 @@
                 <w:sz w:val="20"/>
                 <w:szCs w:val="16"/>
               </w:rPr>
-              <w:lastRenderedPageBreak/>
               <w:t>Outros</w:t>
             </w:r>
           </w:p>
@@ -29420,6 +30094,7 @@
                 <w:sz w:val="20"/>
                 <w:szCs w:val="16"/>
               </w:rPr>
+              <w:lastRenderedPageBreak/>
               <w:t xml:space="preserve">Serviço de atendimento </w:t>
             </w:r>
             <w:proofErr w:type="spellStart"/>
@@ -30091,7 +30766,6 @@
                 <w:szCs w:val="20"/>
                 <w:lang w:eastAsia="en-US"/>
               </w:rPr>
-              <w:lastRenderedPageBreak/>
               <w:t>Campo</w:t>
             </w:r>
           </w:p>
@@ -31451,6 +32125,7 @@
                 <w:sz w:val="20"/>
                 <w:szCs w:val="16"/>
               </w:rPr>
+              <w:lastRenderedPageBreak/>
               <w:t>Atividades culturais</w:t>
             </w:r>
           </w:p>
@@ -32113,7 +32788,6 @@
                 <w:rFonts w:asciiTheme="minorHAnsi" w:hAnsiTheme="minorHAnsi"/>
                 <w:szCs w:val="16"/>
               </w:rPr>
-              <w:lastRenderedPageBreak/>
               <w:t>- Ao marcar “Sim” será disponibilizado um campo para que o usuário informe mais detalhes.</w:t>
             </w:r>
           </w:p>
@@ -32150,7 +32824,6 @@
                 <w:sz w:val="20"/>
                 <w:szCs w:val="16"/>
               </w:rPr>
-              <w:lastRenderedPageBreak/>
               <w:t>Outros</w:t>
             </w:r>
           </w:p>
@@ -33461,6 +34134,7 @@
                 <w:rFonts w:asciiTheme="minorHAnsi" w:hAnsiTheme="minorHAnsi"/>
                 <w:szCs w:val="16"/>
               </w:rPr>
+              <w:lastRenderedPageBreak/>
               <w:t>- Ao marcar “Continuar” será disponibilizado um campo para que o usuário informe mais detalhes.</w:t>
             </w:r>
           </w:p>
@@ -33497,6 +34171,7 @@
                 <w:sz w:val="20"/>
                 <w:szCs w:val="16"/>
               </w:rPr>
+              <w:lastRenderedPageBreak/>
               <w:t>Odontologia</w:t>
             </w:r>
           </w:p>
@@ -33847,7 +34522,6 @@
                 <w:sz w:val="20"/>
                 <w:szCs w:val="16"/>
               </w:rPr>
-              <w:lastRenderedPageBreak/>
               <w:t>Psicologia</w:t>
             </w:r>
           </w:p>
@@ -34902,6 +35576,7 @@
                 <w:sz w:val="20"/>
                 <w:szCs w:val="16"/>
               </w:rPr>
+              <w:lastRenderedPageBreak/>
               <w:t>Uso/abuso de drogas</w:t>
             </w:r>
           </w:p>
@@ -35592,7 +36267,6 @@
                 <w:rFonts w:asciiTheme="minorHAnsi" w:hAnsiTheme="minorHAnsi"/>
                 <w:szCs w:val="16"/>
               </w:rPr>
-              <w:lastRenderedPageBreak/>
               <w:t>- Ao marcar “Continuar” será disponibilizado um campo para que o usuário informe mais detalhes.</w:t>
             </w:r>
           </w:p>
@@ -35629,7 +36303,6 @@
                 <w:sz w:val="20"/>
                 <w:szCs w:val="16"/>
               </w:rPr>
-              <w:lastRenderedPageBreak/>
               <w:t>Outros</w:t>
             </w:r>
           </w:p>
@@ -37249,6 +37922,7 @@
                 <w:sz w:val="20"/>
                 <w:szCs w:val="20"/>
               </w:rPr>
+              <w:lastRenderedPageBreak/>
               <w:t>Nome</w:t>
             </w:r>
           </w:p>
@@ -37727,7 +38401,6 @@
           <w:b/>
           <w:sz w:val="20"/>
         </w:rPr>
-        <w:lastRenderedPageBreak/>
         <w:t>Definição dos Campos (1ª Aba – Documentação Apresentada)</w:t>
       </w:r>
     </w:p>
@@ -39801,6 +40474,7 @@
                 <w:sz w:val="20"/>
                 <w:szCs w:val="16"/>
               </w:rPr>
+              <w:lastRenderedPageBreak/>
               <w:t>Declaração Escolar</w:t>
             </w:r>
           </w:p>
@@ -40908,7 +41582,6 @@
                 <w:sz w:val="20"/>
                 <w:szCs w:val="16"/>
               </w:rPr>
-              <w:lastRenderedPageBreak/>
               <w:t>Médico</w:t>
             </w:r>
           </w:p>
@@ -42389,7 +43062,16 @@
                 <w:sz w:val="20"/>
                 <w:szCs w:val="16"/>
               </w:rPr>
-              <w:t>Campo no qual será visualizado a necessidade de atendimento de serviço social</w:t>
+              <w:t xml:space="preserve">Campo no qual será visualizado a necessidade de </w:t>
+            </w:r>
+            <w:r>
+              <w:rPr>
+                <w:rFonts w:asciiTheme="minorHAnsi" w:hAnsiTheme="minorHAnsi" w:cs="Arial"/>
+                <w:sz w:val="20"/>
+                <w:szCs w:val="16"/>
+              </w:rPr>
+              <w:lastRenderedPageBreak/>
+              <w:t>atendimento de serviço social</w:t>
             </w:r>
           </w:p>
         </w:tc>
@@ -42420,6 +43102,7 @@
                 <w:sz w:val="20"/>
                 <w:szCs w:val="16"/>
               </w:rPr>
+              <w:lastRenderedPageBreak/>
               <w:t>Caixa de Seleção</w:t>
             </w:r>
           </w:p>
@@ -43348,7 +44031,6 @@
                 <w:sz w:val="20"/>
                 <w:szCs w:val="16"/>
               </w:rPr>
-              <w:lastRenderedPageBreak/>
               <w:t>Pedagogia</w:t>
             </w:r>
           </w:p>
@@ -44965,7 +45647,16 @@
                 <w:sz w:val="20"/>
                 <w:szCs w:val="16"/>
               </w:rPr>
-              <w:t>Campo no qual será visualizado a necessidade de programas de apoio comunitário</w:t>
+              <w:t xml:space="preserve">Campo no qual será visualizado a necessidade de programas de </w:t>
+            </w:r>
+            <w:r>
+              <w:rPr>
+                <w:rFonts w:asciiTheme="minorHAnsi" w:hAnsiTheme="minorHAnsi" w:cs="Arial"/>
+                <w:sz w:val="20"/>
+                <w:szCs w:val="16"/>
+              </w:rPr>
+              <w:lastRenderedPageBreak/>
+              <w:t>apoio comunitário</w:t>
             </w:r>
           </w:p>
         </w:tc>
@@ -44996,6 +45687,7 @@
                 <w:sz w:val="20"/>
                 <w:szCs w:val="16"/>
               </w:rPr>
+              <w:lastRenderedPageBreak/>
               <w:t>Caixa de Seleção</w:t>
             </w:r>
           </w:p>
@@ -47810,6 +48502,7 @@
                 <w:szCs w:val="20"/>
                 <w:lang w:eastAsia="en-US"/>
               </w:rPr>
+              <w:lastRenderedPageBreak/>
               <w:t>Campo</w:t>
             </w:r>
           </w:p>
@@ -49093,7 +49786,6 @@
                 <w:sz w:val="20"/>
                 <w:szCs w:val="16"/>
               </w:rPr>
-              <w:lastRenderedPageBreak/>
               <w:t>Psiquiatria</w:t>
             </w:r>
           </w:p>
@@ -50948,6 +51640,7 @@
                 <w:sz w:val="20"/>
                 <w:szCs w:val="16"/>
               </w:rPr>
+              <w:lastRenderedPageBreak/>
               <w:t>Deseja assistência religiosa?</w:t>
             </w:r>
           </w:p>
@@ -51798,7 +52491,7 @@
       </w:pPr>
     </w:p>
     <w:sectPr>
-      <w:headerReference w:type="default" r:id="rId8"/>
+      <w:headerReference w:type="default" r:id="rId15"/>
       <w:pgSz w:w="11906" w:h="16838"/>
       <w:pgMar w:top="1417" w:right="1701" w:bottom="1417" w:left="1701" w:header="708" w:footer="708" w:gutter="0"/>
       <w:cols w:space="708"/>
@@ -51869,7 +52562,6 @@
       </w:rPr>
       <w:id w:val="1477648756"/>
     </w:sdtPr>
-    <w:sdtEndPr/>
     <w:sdtContent>
       <w:p>
         <w:pPr>
@@ -51936,7 +52628,7 @@
             <w:noProof/>
             <w:szCs w:val="24"/>
           </w:rPr>
-          <w:t>17</w:t>
+          <w:t>20</w:t>
         </w:r>
         <w:r>
           <w:rPr>
@@ -51984,7 +52676,7 @@
             <w:noProof/>
             <w:szCs w:val="24"/>
           </w:rPr>
-          <w:t>26</w:t>
+          <w:t>30</w:t>
         </w:r>
         <w:r>
           <w:rPr>
@@ -52032,7 +52724,7 @@
         <w:szCs w:val="24"/>
       </w:rPr>
       <w:tab/>
-      <w:t>Versão 0.2</w:t>
+      <w:t>Versão 0.3</w:t>
     </w:r>
   </w:p>
   <w:p>

</xml_diff>

<commit_message>
Correção de 3 campos do terceiro formulário do PIA
</commit_message>
<xml_diff>
--- a/Documentos - ORPHA/Módulo 01/Documento de Especificação de Casos de Uso/DECU-UC005.docx
+++ b/Documentos - ORPHA/Módulo 01/Documento de Especificação de Casos de Uso/DECU-UC005.docx
@@ -3202,7 +3202,6 @@
         <w:ind w:left="1276" w:hanging="567"/>
       </w:pPr>
       <w:r>
-        <w:lastRenderedPageBreak/>
         <w:t>O caso de uso retorna ao passo [P2] do fluxo principal</w:t>
       </w:r>
       <w:r>
@@ -3722,48 +3721,22 @@
     </w:p>
     <w:p>
       <w:pPr>
+        <w:ind w:left="708"/>
+      </w:pPr>
+    </w:p>
+    <w:p>
+      <w:pPr>
+        <w:ind w:left="708"/>
         <w:rPr>
           <w:b/>
         </w:rPr>
       </w:pPr>
-    </w:p>
-    <w:p>
-      <w:pPr>
-        <w:pStyle w:val="Ttulo2"/>
-        <w:numPr>
-          <w:ilvl w:val="1"/>
-          <w:numId w:val="9"/>
-        </w:numPr>
-        <w:rPr>
-          <w:rFonts w:asciiTheme="minorHAnsi" w:hAnsiTheme="minorHAnsi" w:cstheme="minorHAnsi"/>
-          <w:b/>
-          <w:color w:val="000000" w:themeColor="text1"/>
-          <w:sz w:val="22"/>
-          <w:szCs w:val="24"/>
-        </w:rPr>
-      </w:pPr>
-      <w:bookmarkStart w:id="49" w:name="_Toc477189272"/>
       <w:r>
         <w:rPr>
-          <w:rFonts w:asciiTheme="minorHAnsi" w:hAnsiTheme="minorHAnsi" w:cstheme="minorHAnsi"/>
           <w:b/>
-          <w:color w:val="000000" w:themeColor="text1"/>
-          <w:sz w:val="22"/>
-          <w:szCs w:val="24"/>
         </w:rPr>
-        <w:t xml:space="preserve">Inserir </w:t>
+        <w:t>4.1 Listar Categorias</w:t>
       </w:r>
-      <w:r>
-        <w:rPr>
-          <w:rFonts w:asciiTheme="minorHAnsi" w:hAnsiTheme="minorHAnsi" w:cstheme="minorHAnsi"/>
-          <w:b/>
-          <w:color w:val="000000" w:themeColor="text1"/>
-          <w:sz w:val="22"/>
-          <w:szCs w:val="24"/>
-        </w:rPr>
-        <w:t>Dados e Necessidades</w:t>
-      </w:r>
-      <w:bookmarkEnd w:id="49"/>
     </w:p>
     <w:p>
       <w:pPr>
@@ -3822,13 +3795,64 @@
         <w:tab/>
       </w:r>
     </w:p>
+    <w:p/>
+    <w:p/>
+    <w:p/>
+    <w:p/>
+    <w:p>
+      <w:pPr>
+        <w:rPr>
+          <w:b/>
+        </w:rPr>
+      </w:pPr>
+    </w:p>
+    <w:p>
+      <w:pPr>
+        <w:pStyle w:val="Ttulo2"/>
+        <w:numPr>
+          <w:ilvl w:val="1"/>
+          <w:numId w:val="11"/>
+        </w:numPr>
+        <w:rPr>
+          <w:rFonts w:asciiTheme="minorHAnsi" w:hAnsiTheme="minorHAnsi" w:cstheme="minorHAnsi"/>
+          <w:b/>
+          <w:color w:val="000000" w:themeColor="text1"/>
+          <w:sz w:val="22"/>
+          <w:szCs w:val="24"/>
+        </w:rPr>
+      </w:pPr>
+      <w:bookmarkStart w:id="49" w:name="_Toc477189272"/>
+      <w:r>
+        <w:rPr>
+          <w:rFonts w:asciiTheme="minorHAnsi" w:hAnsiTheme="minorHAnsi" w:cstheme="minorHAnsi"/>
+          <w:b/>
+          <w:color w:val="000000" w:themeColor="text1"/>
+          <w:sz w:val="22"/>
+          <w:szCs w:val="24"/>
+        </w:rPr>
+        <w:t>Inserir Dados e N</w:t>
+      </w:r>
+      <w:bookmarkStart w:id="50" w:name="_GoBack"/>
+      <w:bookmarkEnd w:id="50"/>
+      <w:r>
+        <w:rPr>
+          <w:rFonts w:asciiTheme="minorHAnsi" w:hAnsiTheme="minorHAnsi" w:cstheme="minorHAnsi"/>
+          <w:b/>
+          <w:color w:val="000000" w:themeColor="text1"/>
+          <w:sz w:val="22"/>
+          <w:szCs w:val="24"/>
+        </w:rPr>
+        <w:t>ecessidades</w:t>
+      </w:r>
+      <w:bookmarkEnd w:id="49"/>
+    </w:p>
+    <w:p/>
     <w:p>
       <w:r>
         <w:rPr>
           <w:noProof/>
           <w:lang w:eastAsia="pt-BR"/>
         </w:rPr>
-        <w:lastRenderedPageBreak/>
         <w:drawing>
           <wp:inline distT="0" distB="0" distL="0" distR="0">
             <wp:extent cx="5400040" cy="3402330"/>
@@ -5100,6 +5124,7 @@
                 <w:rFonts w:asciiTheme="minorHAnsi" w:hAnsiTheme="minorHAnsi"/>
                 <w:szCs w:val="16"/>
               </w:rPr>
+              <w:lastRenderedPageBreak/>
               <w:t xml:space="preserve">- O campo deverá possuir máscara para CPF: </w:t>
             </w:r>
             <w:r>
@@ -21019,7 +21044,7 @@
         <w:pStyle w:val="Ttulo2"/>
         <w:numPr>
           <w:ilvl w:val="1"/>
-          <w:numId w:val="9"/>
+          <w:numId w:val="10"/>
         </w:numPr>
         <w:rPr>
           <w:rFonts w:asciiTheme="minorHAnsi" w:hAnsiTheme="minorHAnsi" w:cstheme="minorHAnsi"/>
@@ -21029,7 +21054,7 @@
           <w:szCs w:val="24"/>
         </w:rPr>
       </w:pPr>
-      <w:bookmarkStart w:id="50" w:name="_Toc477189273"/>
+      <w:bookmarkStart w:id="51" w:name="_Toc477189273"/>
       <w:r>
         <w:rPr>
           <w:rFonts w:asciiTheme="minorHAnsi" w:hAnsiTheme="minorHAnsi" w:cstheme="minorHAnsi"/>
@@ -21050,7 +21075,7 @@
         </w:rPr>
         <w:t>Dados e Necessidades</w:t>
       </w:r>
-      <w:bookmarkEnd w:id="50"/>
+      <w:bookmarkEnd w:id="51"/>
     </w:p>
     <w:p>
       <w:pPr>
@@ -26863,17 +26888,7 @@
                 <w:sz w:val="20"/>
                 <w:szCs w:val="16"/>
               </w:rPr>
-              <w:t>Caixa de Seleç</w:t>
-            </w:r>
-            <w:bookmarkStart w:id="51" w:name="_GoBack"/>
-            <w:bookmarkEnd w:id="51"/>
-            <w:r>
-              <w:rPr>
-                <w:rFonts w:asciiTheme="minorHAnsi" w:hAnsiTheme="minorHAnsi" w:cs="Arial"/>
-                <w:sz w:val="20"/>
-                <w:szCs w:val="16"/>
-              </w:rPr>
-              <w:t>ão</w:t>
+              <w:t>Caixa de Seleção</w:t>
             </w:r>
           </w:p>
         </w:tc>
@@ -37922,7 +37937,6 @@
                 <w:sz w:val="20"/>
                 <w:szCs w:val="20"/>
               </w:rPr>
-              <w:lastRenderedPageBreak/>
               <w:t>Nome</w:t>
             </w:r>
           </w:p>
@@ -38035,6 +38049,7 @@
                 <w:sz w:val="20"/>
                 <w:szCs w:val="20"/>
               </w:rPr>
+              <w:lastRenderedPageBreak/>
               <w:t>Próximo</w:t>
             </w:r>
           </w:p>
@@ -38339,7 +38354,7 @@
         <w:pStyle w:val="Ttulo2"/>
         <w:numPr>
           <w:ilvl w:val="1"/>
-          <w:numId w:val="9"/>
+          <w:numId w:val="10"/>
         </w:numPr>
         <w:rPr>
           <w:rFonts w:asciiTheme="minorHAnsi" w:hAnsiTheme="minorHAnsi" w:cstheme="minorHAnsi"/>
@@ -40474,39 +40489,47 @@
                 <w:sz w:val="20"/>
                 <w:szCs w:val="16"/>
               </w:rPr>
+              <w:t>Declaração Escolar</w:t>
+            </w:r>
+          </w:p>
+        </w:tc>
+        <w:tc>
+          <w:tcPr>
+            <w:tcW w:w="1559" w:type="dxa"/>
+            <w:tcMar>
+              <w:top w:w="55" w:type="dxa"/>
+              <w:left w:w="55" w:type="dxa"/>
+              <w:bottom w:w="55" w:type="dxa"/>
+              <w:right w:w="55" w:type="dxa"/>
+            </w:tcMar>
+            <w:vAlign w:val="center"/>
+          </w:tcPr>
+          <w:p>
+            <w:pPr>
+              <w:pStyle w:val="TableContents"/>
+              <w:jc w:val="center"/>
+              <w:rPr>
+                <w:rFonts w:asciiTheme="minorHAnsi" w:hAnsiTheme="minorHAnsi" w:cs="Arial"/>
+                <w:sz w:val="20"/>
+                <w:szCs w:val="16"/>
+              </w:rPr>
+            </w:pPr>
+            <w:r>
+              <w:rPr>
+                <w:rFonts w:asciiTheme="minorHAnsi" w:hAnsiTheme="minorHAnsi" w:cs="Arial"/>
+                <w:sz w:val="20"/>
+                <w:szCs w:val="16"/>
+              </w:rPr>
+              <w:t xml:space="preserve">Campo no qual será visualizado a </w:t>
+            </w:r>
+            <w:r>
+              <w:rPr>
+                <w:rFonts w:asciiTheme="minorHAnsi" w:hAnsiTheme="minorHAnsi" w:cs="Arial"/>
+                <w:sz w:val="20"/>
+                <w:szCs w:val="16"/>
+              </w:rPr>
               <w:lastRenderedPageBreak/>
-              <w:t>Declaração Escolar</w:t>
-            </w:r>
-          </w:p>
-        </w:tc>
-        <w:tc>
-          <w:tcPr>
-            <w:tcW w:w="1559" w:type="dxa"/>
-            <w:tcMar>
-              <w:top w:w="55" w:type="dxa"/>
-              <w:left w:w="55" w:type="dxa"/>
-              <w:bottom w:w="55" w:type="dxa"/>
-              <w:right w:w="55" w:type="dxa"/>
-            </w:tcMar>
-            <w:vAlign w:val="center"/>
-          </w:tcPr>
-          <w:p>
-            <w:pPr>
-              <w:pStyle w:val="TableContents"/>
-              <w:jc w:val="center"/>
-              <w:rPr>
-                <w:rFonts w:asciiTheme="minorHAnsi" w:hAnsiTheme="minorHAnsi" w:cs="Arial"/>
-                <w:sz w:val="20"/>
-                <w:szCs w:val="16"/>
-              </w:rPr>
-            </w:pPr>
-            <w:r>
-              <w:rPr>
-                <w:rFonts w:asciiTheme="minorHAnsi" w:hAnsiTheme="minorHAnsi" w:cs="Arial"/>
-                <w:sz w:val="20"/>
-                <w:szCs w:val="16"/>
-              </w:rPr>
-              <w:t>Campo no qual será visualizado a declaração escolar</w:t>
+              <w:t>declaração escolar</w:t>
             </w:r>
           </w:p>
         </w:tc>
@@ -40537,6 +40560,7 @@
                 <w:sz w:val="20"/>
                 <w:szCs w:val="16"/>
               </w:rPr>
+              <w:lastRenderedPageBreak/>
               <w:t>Caixa de Seleção</w:t>
             </w:r>
           </w:p>
@@ -52562,6 +52586,7 @@
       </w:rPr>
       <w:id w:val="1477648756"/>
     </w:sdtPr>
+    <w:sdtEndPr/>
     <w:sdtContent>
       <w:p>
         <w:pPr>
@@ -52628,7 +52653,7 @@
             <w:noProof/>
             <w:szCs w:val="24"/>
           </w:rPr>
-          <w:t>20</w:t>
+          <w:t>7</w:t>
         </w:r>
         <w:r>
           <w:rPr>
@@ -53195,6 +53220,119 @@
     </w:lvl>
   </w:abstractNum>
   <w:abstractNum w:abstractNumId="4" w15:restartNumberingAfterBreak="0">
+    <w:nsid w:val="198A6D11"/>
+    <w:multiLevelType w:val="multilevel"/>
+    <w:tmpl w:val="D54A3716"/>
+    <w:lvl w:ilvl="0">
+      <w:start w:val="4"/>
+      <w:numFmt w:val="decimal"/>
+      <w:lvlText w:val="%1"/>
+      <w:lvlJc w:val="left"/>
+      <w:pPr>
+        <w:ind w:left="360" w:hanging="360"/>
+      </w:pPr>
+      <w:rPr>
+        <w:rFonts w:hint="default"/>
+      </w:rPr>
+    </w:lvl>
+    <w:lvl w:ilvl="1">
+      <w:start w:val="3"/>
+      <w:numFmt w:val="decimal"/>
+      <w:lvlText w:val="%1.%2"/>
+      <w:lvlJc w:val="left"/>
+      <w:pPr>
+        <w:ind w:left="360" w:hanging="360"/>
+      </w:pPr>
+      <w:rPr>
+        <w:rFonts w:hint="default"/>
+      </w:rPr>
+    </w:lvl>
+    <w:lvl w:ilvl="2">
+      <w:start w:val="1"/>
+      <w:numFmt w:val="decimal"/>
+      <w:lvlText w:val="%1.%2.%3"/>
+      <w:lvlJc w:val="left"/>
+      <w:pPr>
+        <w:ind w:left="720" w:hanging="720"/>
+      </w:pPr>
+      <w:rPr>
+        <w:rFonts w:hint="default"/>
+      </w:rPr>
+    </w:lvl>
+    <w:lvl w:ilvl="3">
+      <w:start w:val="1"/>
+      <w:numFmt w:val="decimal"/>
+      <w:lvlText w:val="%1.%2.%3.%4"/>
+      <w:lvlJc w:val="left"/>
+      <w:pPr>
+        <w:ind w:left="720" w:hanging="720"/>
+      </w:pPr>
+      <w:rPr>
+        <w:rFonts w:hint="default"/>
+      </w:rPr>
+    </w:lvl>
+    <w:lvl w:ilvl="4">
+      <w:start w:val="1"/>
+      <w:numFmt w:val="decimal"/>
+      <w:lvlText w:val="%1.%2.%3.%4.%5"/>
+      <w:lvlJc w:val="left"/>
+      <w:pPr>
+        <w:ind w:left="1080" w:hanging="1080"/>
+      </w:pPr>
+      <w:rPr>
+        <w:rFonts w:hint="default"/>
+      </w:rPr>
+    </w:lvl>
+    <w:lvl w:ilvl="5">
+      <w:start w:val="1"/>
+      <w:numFmt w:val="decimal"/>
+      <w:lvlText w:val="%1.%2.%3.%4.%5.%6"/>
+      <w:lvlJc w:val="left"/>
+      <w:pPr>
+        <w:ind w:left="1080" w:hanging="1080"/>
+      </w:pPr>
+      <w:rPr>
+        <w:rFonts w:hint="default"/>
+      </w:rPr>
+    </w:lvl>
+    <w:lvl w:ilvl="6">
+      <w:start w:val="1"/>
+      <w:numFmt w:val="decimal"/>
+      <w:lvlText w:val="%1.%2.%3.%4.%5.%6.%7"/>
+      <w:lvlJc w:val="left"/>
+      <w:pPr>
+        <w:ind w:left="1440" w:hanging="1440"/>
+      </w:pPr>
+      <w:rPr>
+        <w:rFonts w:hint="default"/>
+      </w:rPr>
+    </w:lvl>
+    <w:lvl w:ilvl="7">
+      <w:start w:val="1"/>
+      <w:numFmt w:val="decimal"/>
+      <w:lvlText w:val="%1.%2.%3.%4.%5.%6.%7.%8"/>
+      <w:lvlJc w:val="left"/>
+      <w:pPr>
+        <w:ind w:left="1440" w:hanging="1440"/>
+      </w:pPr>
+      <w:rPr>
+        <w:rFonts w:hint="default"/>
+      </w:rPr>
+    </w:lvl>
+    <w:lvl w:ilvl="8">
+      <w:start w:val="1"/>
+      <w:numFmt w:val="decimal"/>
+      <w:lvlText w:val="%1.%2.%3.%4.%5.%6.%7.%8.%9"/>
+      <w:lvlJc w:val="left"/>
+      <w:pPr>
+        <w:ind w:left="1800" w:hanging="1800"/>
+      </w:pPr>
+      <w:rPr>
+        <w:rFonts w:hint="default"/>
+      </w:rPr>
+    </w:lvl>
+  </w:abstractNum>
+  <w:abstractNum w:abstractNumId="5" w15:restartNumberingAfterBreak="0">
     <w:nsid w:val="25F25C4D"/>
     <w:multiLevelType w:val="multilevel"/>
     <w:tmpl w:val="25F25C4D"/>
@@ -53307,7 +53445,7 @@
       </w:rPr>
     </w:lvl>
   </w:abstractNum>
-  <w:abstractNum w:abstractNumId="5" w15:restartNumberingAfterBreak="0">
+  <w:abstractNum w:abstractNumId="6" w15:restartNumberingAfterBreak="0">
     <w:nsid w:val="2B687EA5"/>
     <w:multiLevelType w:val="multilevel"/>
     <w:tmpl w:val="2B687EA5"/>
@@ -53420,7 +53558,7 @@
       </w:rPr>
     </w:lvl>
   </w:abstractNum>
-  <w:abstractNum w:abstractNumId="6" w15:restartNumberingAfterBreak="0">
+  <w:abstractNum w:abstractNumId="7" w15:restartNumberingAfterBreak="0">
     <w:nsid w:val="2C9215A1"/>
     <w:multiLevelType w:val="multilevel"/>
     <w:tmpl w:val="2C9215A1"/>
@@ -53533,7 +53671,7 @@
       </w:rPr>
     </w:lvl>
   </w:abstractNum>
-  <w:abstractNum w:abstractNumId="7" w15:restartNumberingAfterBreak="0">
+  <w:abstractNum w:abstractNumId="8" w15:restartNumberingAfterBreak="0">
     <w:nsid w:val="4C686CE1"/>
     <w:multiLevelType w:val="multilevel"/>
     <w:tmpl w:val="4C686CE1"/>
@@ -53619,7 +53757,7 @@
       </w:pPr>
     </w:lvl>
   </w:abstractNum>
-  <w:abstractNum w:abstractNumId="8" w15:restartNumberingAfterBreak="0">
+  <w:abstractNum w:abstractNumId="9" w15:restartNumberingAfterBreak="0">
     <w:nsid w:val="662D0B3A"/>
     <w:multiLevelType w:val="multilevel"/>
     <w:tmpl w:val="7F72DB90"/>
@@ -53732,6 +53870,119 @@
       </w:rPr>
     </w:lvl>
   </w:abstractNum>
+  <w:abstractNum w:abstractNumId="10" w15:restartNumberingAfterBreak="0">
+    <w:nsid w:val="6C695887"/>
+    <w:multiLevelType w:val="multilevel"/>
+    <w:tmpl w:val="E5A235BE"/>
+    <w:lvl w:ilvl="0">
+      <w:start w:val="4"/>
+      <w:numFmt w:val="decimal"/>
+      <w:lvlText w:val="%1"/>
+      <w:lvlJc w:val="left"/>
+      <w:pPr>
+        <w:ind w:left="360" w:hanging="360"/>
+      </w:pPr>
+      <w:rPr>
+        <w:rFonts w:hint="default"/>
+      </w:rPr>
+    </w:lvl>
+    <w:lvl w:ilvl="1">
+      <w:start w:val="2"/>
+      <w:numFmt w:val="decimal"/>
+      <w:lvlText w:val="%1.%2"/>
+      <w:lvlJc w:val="left"/>
+      <w:pPr>
+        <w:ind w:left="1080" w:hanging="360"/>
+      </w:pPr>
+      <w:rPr>
+        <w:rFonts w:hint="default"/>
+      </w:rPr>
+    </w:lvl>
+    <w:lvl w:ilvl="2">
+      <w:start w:val="1"/>
+      <w:numFmt w:val="decimal"/>
+      <w:lvlText w:val="%1.%2.%3"/>
+      <w:lvlJc w:val="left"/>
+      <w:pPr>
+        <w:ind w:left="2160" w:hanging="720"/>
+      </w:pPr>
+      <w:rPr>
+        <w:rFonts w:hint="default"/>
+      </w:rPr>
+    </w:lvl>
+    <w:lvl w:ilvl="3">
+      <w:start w:val="1"/>
+      <w:numFmt w:val="decimal"/>
+      <w:lvlText w:val="%1.%2.%3.%4"/>
+      <w:lvlJc w:val="left"/>
+      <w:pPr>
+        <w:ind w:left="2880" w:hanging="720"/>
+      </w:pPr>
+      <w:rPr>
+        <w:rFonts w:hint="default"/>
+      </w:rPr>
+    </w:lvl>
+    <w:lvl w:ilvl="4">
+      <w:start w:val="1"/>
+      <w:numFmt w:val="decimal"/>
+      <w:lvlText w:val="%1.%2.%3.%4.%5"/>
+      <w:lvlJc w:val="left"/>
+      <w:pPr>
+        <w:ind w:left="3960" w:hanging="1080"/>
+      </w:pPr>
+      <w:rPr>
+        <w:rFonts w:hint="default"/>
+      </w:rPr>
+    </w:lvl>
+    <w:lvl w:ilvl="5">
+      <w:start w:val="1"/>
+      <w:numFmt w:val="decimal"/>
+      <w:lvlText w:val="%1.%2.%3.%4.%5.%6"/>
+      <w:lvlJc w:val="left"/>
+      <w:pPr>
+        <w:ind w:left="4680" w:hanging="1080"/>
+      </w:pPr>
+      <w:rPr>
+        <w:rFonts w:hint="default"/>
+      </w:rPr>
+    </w:lvl>
+    <w:lvl w:ilvl="6">
+      <w:start w:val="1"/>
+      <w:numFmt w:val="decimal"/>
+      <w:lvlText w:val="%1.%2.%3.%4.%5.%6.%7"/>
+      <w:lvlJc w:val="left"/>
+      <w:pPr>
+        <w:ind w:left="5760" w:hanging="1440"/>
+      </w:pPr>
+      <w:rPr>
+        <w:rFonts w:hint="default"/>
+      </w:rPr>
+    </w:lvl>
+    <w:lvl w:ilvl="7">
+      <w:start w:val="1"/>
+      <w:numFmt w:val="decimal"/>
+      <w:lvlText w:val="%1.%2.%3.%4.%5.%6.%7.%8"/>
+      <w:lvlJc w:val="left"/>
+      <w:pPr>
+        <w:ind w:left="6480" w:hanging="1440"/>
+      </w:pPr>
+      <w:rPr>
+        <w:rFonts w:hint="default"/>
+      </w:rPr>
+    </w:lvl>
+    <w:lvl w:ilvl="8">
+      <w:start w:val="1"/>
+      <w:numFmt w:val="decimal"/>
+      <w:lvlText w:val="%1.%2.%3.%4.%5.%6.%7.%8.%9"/>
+      <w:lvlJc w:val="left"/>
+      <w:pPr>
+        <w:ind w:left="7560" w:hanging="1800"/>
+      </w:pPr>
+      <w:rPr>
+        <w:rFonts w:hint="default"/>
+      </w:rPr>
+    </w:lvl>
+  </w:abstractNum>
   <w:num w:numId="1">
     <w:abstractNumId w:val="0"/>
   </w:num>
@@ -53739,16 +53990,16 @@
     <w:abstractNumId w:val="3"/>
   </w:num>
   <w:num w:numId="3">
-    <w:abstractNumId w:val="7"/>
+    <w:abstractNumId w:val="8"/>
   </w:num>
   <w:num w:numId="4">
-    <w:abstractNumId w:val="8"/>
+    <w:abstractNumId w:val="9"/>
   </w:num>
   <w:num w:numId="5">
-    <w:abstractNumId w:val="4"/>
+    <w:abstractNumId w:val="5"/>
   </w:num>
   <w:num w:numId="6">
-    <w:abstractNumId w:val="5"/>
+    <w:abstractNumId w:val="6"/>
   </w:num>
   <w:num w:numId="7">
     <w:abstractNumId w:val="2"/>
@@ -53757,7 +54008,13 @@
     <w:abstractNumId w:val="1"/>
   </w:num>
   <w:num w:numId="9">
-    <w:abstractNumId w:val="6"/>
+    <w:abstractNumId w:val="7"/>
+  </w:num>
+  <w:num w:numId="10">
+    <w:abstractNumId w:val="4"/>
+  </w:num>
+  <w:num w:numId="11">
+    <w:abstractNumId w:val="10"/>
   </w:num>
 </w:numbering>
 </file>

</xml_diff>